<commit_message>
Adding details of how scitools understand calcuates CK metrics
</commit_message>
<xml_diff>
--- a/Thesis/Chapter3/Raw/Tables/c3Understand.docx
+++ b/Thesis/Chapter3/Raw/Tables/c3Understand.docx
@@ -39,8 +39,6 @@
                 <w:b/>
               </w:rPr>
             </w:pPr>
-            <w:bookmarkStart w:id="0" w:name="_GoBack"/>
-            <w:bookmarkEnd w:id="0"/>
             <w:r>
               <w:rPr>
                 <w:rFonts w:cs="Times New Roman"/>
@@ -202,37 +200,147 @@
               <w:rPr>
                 <w:rFonts w:cs="Times New Roman"/>
               </w:rPr>
-              <w:t>lasses invoked from this class. Library classes</w:t>
-            </w:r>
-            <w:r>
-              <w:rPr>
-                <w:rFonts w:cs="Times New Roman"/>
-              </w:rPr>
-              <w:t xml:space="preserve"> imported through </w:t>
-            </w:r>
-            <w:r>
-              <w:rPr>
-                <w:rFonts w:cs="Times New Roman"/>
-              </w:rPr>
-              <w:t>build</w:t>
-            </w:r>
-            <w:r>
-              <w:rPr>
-                <w:rFonts w:cs="Times New Roman"/>
-              </w:rPr>
-              <w:t xml:space="preserve"> dependencies</w:t>
-            </w:r>
-            <w:r>
-              <w:rPr>
-                <w:rFonts w:cs="Times New Roman"/>
-              </w:rPr>
-              <w:t xml:space="preserve"> </w:t>
-            </w:r>
-            <w:r>
-              <w:rPr>
-                <w:rFonts w:cs="Times New Roman"/>
-              </w:rPr>
-              <w:t>not included.</w:t>
+              <w:t xml:space="preserve">lasses invoked from this class. </w:t>
+            </w:r>
+            <w:r>
+              <w:rPr>
+                <w:rFonts w:cs="Times New Roman"/>
+              </w:rPr>
+              <w:t>The following do not contribute towards the CBO calculation:</w:t>
+            </w:r>
+          </w:p>
+          <w:p>
+            <w:pPr>
+              <w:widowControl w:val="0"/>
+              <w:autoSpaceDE w:val="0"/>
+              <w:autoSpaceDN w:val="0"/>
+              <w:adjustRightInd w:val="0"/>
+              <w:jc w:val="both"/>
+              <w:rPr>
+                <w:rFonts w:cs="Times New Roman"/>
+              </w:rPr>
+            </w:pPr>
+          </w:p>
+          <w:p>
+            <w:pPr>
+              <w:pStyle w:val="ListParagraph"/>
+              <w:widowControl w:val="0"/>
+              <w:numPr>
+                <w:ilvl w:val="0"/>
+                <w:numId w:val="1"/>
+              </w:numPr>
+              <w:autoSpaceDE w:val="0"/>
+              <w:autoSpaceDN w:val="0"/>
+              <w:adjustRightInd w:val="0"/>
+              <w:jc w:val="both"/>
+              <w:rPr>
+                <w:rFonts w:cs="Times New Roman"/>
+              </w:rPr>
+            </w:pPr>
+            <w:r>
+              <w:rPr>
+                <w:rFonts w:cs="Times New Roman"/>
+              </w:rPr>
+              <w:t>Coupling to classes in external dependen</w:t>
+            </w:r>
+            <w:r>
+              <w:rPr>
+                <w:rFonts w:cs="Times New Roman"/>
+              </w:rPr>
+              <w:t>cies.</w:t>
+            </w:r>
+          </w:p>
+          <w:p>
+            <w:pPr>
+              <w:pStyle w:val="ListParagraph"/>
+              <w:widowControl w:val="0"/>
+              <w:numPr>
+                <w:ilvl w:val="0"/>
+                <w:numId w:val="1"/>
+              </w:numPr>
+              <w:autoSpaceDE w:val="0"/>
+              <w:autoSpaceDN w:val="0"/>
+              <w:adjustRightInd w:val="0"/>
+              <w:jc w:val="both"/>
+              <w:rPr>
+                <w:rFonts w:cs="Times New Roman"/>
+              </w:rPr>
+            </w:pPr>
+            <w:r>
+              <w:rPr>
+                <w:rFonts w:cs="Times New Roman"/>
+              </w:rPr>
+              <w:t>Classes wired through dependency injection (e.g. using frameworks such as spring)</w:t>
+            </w:r>
+            <w:r>
+              <w:rPr>
+                <w:rFonts w:cs="Times New Roman"/>
+              </w:rPr>
+              <w:t>.</w:t>
+            </w:r>
+          </w:p>
+          <w:p>
+            <w:pPr>
+              <w:pStyle w:val="ListParagraph"/>
+              <w:widowControl w:val="0"/>
+              <w:numPr>
+                <w:ilvl w:val="0"/>
+                <w:numId w:val="1"/>
+              </w:numPr>
+              <w:autoSpaceDE w:val="0"/>
+              <w:autoSpaceDN w:val="0"/>
+              <w:adjustRightInd w:val="0"/>
+              <w:jc w:val="both"/>
+              <w:rPr>
+                <w:rFonts w:cs="Times New Roman"/>
+              </w:rPr>
+            </w:pPr>
+            <w:r>
+              <w:rPr>
+                <w:rFonts w:cs="Times New Roman"/>
+              </w:rPr>
+              <w:t>Coupling to interfaces</w:t>
+            </w:r>
+            <w:r>
+              <w:rPr>
+                <w:rFonts w:cs="Times New Roman"/>
+              </w:rPr>
+              <w:t>.</w:t>
+            </w:r>
+          </w:p>
+          <w:p>
+            <w:pPr>
+              <w:pStyle w:val="ListParagraph"/>
+              <w:widowControl w:val="0"/>
+              <w:numPr>
+                <w:ilvl w:val="0"/>
+                <w:numId w:val="1"/>
+              </w:numPr>
+              <w:autoSpaceDE w:val="0"/>
+              <w:autoSpaceDN w:val="0"/>
+              <w:adjustRightInd w:val="0"/>
+              <w:jc w:val="both"/>
+              <w:rPr>
+                <w:rFonts w:cs="Times New Roman"/>
+              </w:rPr>
+            </w:pPr>
+            <w:r>
+              <w:rPr>
+                <w:rFonts w:cs="Times New Roman"/>
+              </w:rPr>
+              <w:t xml:space="preserve">Inner static or non-static classes </w:t>
+            </w:r>
+            <w:r>
+              <w:rPr>
+                <w:rFonts w:cs="Times New Roman"/>
+              </w:rPr>
+              <w:t xml:space="preserve">where are coupled to the </w:t>
+            </w:r>
+            <w:r>
+              <w:rPr>
+                <w:rFonts w:cs="Times New Roman"/>
+              </w:rPr>
+              <w:t>outer classes.</w:t>
             </w:r>
           </w:p>
         </w:tc>
@@ -325,6 +433,166 @@
               </w:rPr>
               <w:t>Number of parent classes in total</w:t>
             </w:r>
+            <w:r>
+              <w:rPr>
+                <w:rFonts w:cs="Times New Roman"/>
+              </w:rPr>
+              <w:t xml:space="preserve">. </w:t>
+            </w:r>
+            <w:r>
+              <w:rPr>
+                <w:rFonts w:cs="Times New Roman"/>
+              </w:rPr>
+              <w:t xml:space="preserve">The following do not contribute towards the </w:t>
+            </w:r>
+            <w:r>
+              <w:rPr>
+                <w:rFonts w:cs="Times New Roman"/>
+              </w:rPr>
+              <w:t>DIT</w:t>
+            </w:r>
+            <w:r>
+              <w:rPr>
+                <w:rFonts w:cs="Times New Roman"/>
+              </w:rPr>
+              <w:t xml:space="preserve"> calculation:</w:t>
+            </w:r>
+          </w:p>
+          <w:p>
+            <w:pPr>
+              <w:pStyle w:val="ListParagraph"/>
+              <w:widowControl w:val="0"/>
+              <w:numPr>
+                <w:ilvl w:val="0"/>
+                <w:numId w:val="1"/>
+              </w:numPr>
+              <w:autoSpaceDE w:val="0"/>
+              <w:autoSpaceDN w:val="0"/>
+              <w:adjustRightInd w:val="0"/>
+              <w:jc w:val="both"/>
+              <w:rPr>
+                <w:rFonts w:cs="Times New Roman"/>
+              </w:rPr>
+            </w:pPr>
+            <w:r>
+              <w:rPr>
+                <w:rFonts w:cs="Times New Roman"/>
+              </w:rPr>
+              <w:t>Implemented i</w:t>
+            </w:r>
+            <w:r>
+              <w:rPr>
+                <w:rFonts w:cs="Times New Roman"/>
+              </w:rPr>
+              <w:t>nterfaces</w:t>
+            </w:r>
+            <w:r>
+              <w:rPr>
+                <w:rFonts w:cs="Times New Roman"/>
+              </w:rPr>
+              <w:t>.</w:t>
+            </w:r>
+          </w:p>
+          <w:p>
+            <w:pPr>
+              <w:pStyle w:val="ListParagraph"/>
+              <w:widowControl w:val="0"/>
+              <w:numPr>
+                <w:ilvl w:val="0"/>
+                <w:numId w:val="1"/>
+              </w:numPr>
+              <w:autoSpaceDE w:val="0"/>
+              <w:autoSpaceDN w:val="0"/>
+              <w:adjustRightInd w:val="0"/>
+              <w:jc w:val="both"/>
+              <w:rPr>
+                <w:rFonts w:cs="Times New Roman"/>
+              </w:rPr>
+            </w:pPr>
+            <w:r>
+              <w:rPr>
+                <w:rFonts w:cs="Times New Roman"/>
+              </w:rPr>
+              <w:t xml:space="preserve">The inheritance tree of extended external dependencies. </w:t>
+            </w:r>
+            <w:r>
+              <w:rPr>
+                <w:rFonts w:cs="Times New Roman"/>
+              </w:rPr>
+              <w:t xml:space="preserve">For </w:t>
+            </w:r>
+            <w:r>
+              <w:rPr>
+                <w:rFonts w:cs="Times New Roman"/>
+              </w:rPr>
+              <w:t>example</w:t>
+            </w:r>
+            <w:r>
+              <w:rPr>
+                <w:rFonts w:cs="Times New Roman"/>
+              </w:rPr>
+              <w:t xml:space="preserve"> </w:t>
+            </w:r>
+            <w:r>
+              <w:rPr>
+                <w:rFonts w:cs="Times New Roman"/>
+              </w:rPr>
+              <w:t>my.CustomException</w:t>
+            </w:r>
+            <w:r>
+              <w:rPr>
+                <w:rFonts w:cs="Times New Roman"/>
+              </w:rPr>
+              <w:t xml:space="preserve"> extending </w:t>
+            </w:r>
+            <w:r>
+              <w:rPr>
+                <w:rFonts w:cs="Times New Roman"/>
+              </w:rPr>
+              <w:t>java.lang.Exception</w:t>
+            </w:r>
+            <w:r>
+              <w:rPr>
+                <w:rFonts w:cs="Times New Roman"/>
+              </w:rPr>
+              <w:t xml:space="preserve"> extending </w:t>
+            </w:r>
+            <w:r>
+              <w:rPr>
+                <w:rFonts w:cs="Times New Roman"/>
+              </w:rPr>
+              <w:t>java.lang.Throwable</w:t>
+            </w:r>
+            <w:r>
+              <w:rPr>
+                <w:rFonts w:cs="Times New Roman"/>
+              </w:rPr>
+              <w:t xml:space="preserve"> will </w:t>
+            </w:r>
+            <w:r>
+              <w:rPr>
+                <w:rFonts w:cs="Times New Roman"/>
+              </w:rPr>
+              <w:t xml:space="preserve">return a DIT value of 2 for </w:t>
+            </w:r>
+            <w:r>
+              <w:rPr>
+                <w:rFonts w:cs="Times New Roman"/>
+              </w:rPr>
+              <w:t xml:space="preserve">CustomException </w:t>
+            </w:r>
+            <w:r>
+              <w:rPr>
+                <w:rFonts w:cs="Times New Roman"/>
+              </w:rPr>
+              <w:t>rather than a value of 3 which would otherwise be returned if the entire dependency tree was traversed</w:t>
+            </w:r>
+            <w:r>
+              <w:rPr>
+                <w:rFonts w:cs="Times New Roman"/>
+              </w:rPr>
+              <w:t>.</w:t>
+            </w:r>
           </w:p>
         </w:tc>
       </w:tr>
@@ -414,7 +682,31 @@
               <w:rPr>
                 <w:rFonts w:cs="Times New Roman"/>
               </w:rPr>
-              <w:t>For each member variable calculate the percentage of methods which do not access that variable. Average the percentages to determine LCOM.</w:t>
+              <w:t>For each member variable calculate the percentage of methods whi</w:t>
+            </w:r>
+            <w:r>
+              <w:rPr>
+                <w:rFonts w:cs="Times New Roman"/>
+              </w:rPr>
+              <w:t xml:space="preserve">ch do not access that variable. </w:t>
+            </w:r>
+            <w:r>
+              <w:rPr>
+                <w:rFonts w:cs="Times New Roman"/>
+              </w:rPr>
+              <w:t>Average the percentages to determine LCOM.</w:t>
+            </w:r>
+            <w:r>
+              <w:rPr>
+                <w:rFonts w:cs="Times New Roman"/>
+              </w:rPr>
+              <w:t xml:space="preserve"> </w:t>
+            </w:r>
+            <w:r>
+              <w:rPr>
+                <w:rFonts w:cs="Times New Roman"/>
+              </w:rPr>
+              <w:t>Visibility modifiers and the static keyword do not affect the calculation here.</w:t>
             </w:r>
           </w:p>
         </w:tc>
@@ -507,6 +799,20 @@
               </w:rPr>
               <w:t>Count of other classes that directly extend it.</w:t>
             </w:r>
+            <w:r>
+              <w:rPr>
+                <w:rFonts w:cs="Times New Roman"/>
+              </w:rPr>
+              <w:t xml:space="preserve"> </w:t>
+            </w:r>
+            <w:r>
+              <w:rPr>
+                <w:rFonts w:cs="Times New Roman"/>
+              </w:rPr>
+              <w:t>Implemented inner classes do not contribute to this number.</w:t>
+            </w:r>
+            <w:bookmarkStart w:id="0" w:name="_GoBack"/>
+            <w:bookmarkEnd w:id="0"/>
           </w:p>
         </w:tc>
       </w:tr>
@@ -701,13 +1007,133 @@
       </w:pPr>
     </w:p>
     <w:sectPr>
-      <w:pgSz w:w="9072" w:h="3969" w:orient="landscape" w:code="3"/>
+      <w:pgSz w:w="9072" w:h="8505" w:orient="landscape" w:code="3"/>
       <w:pgMar w:top="96" w:right="142" w:bottom="91" w:left="142" w:header="709" w:footer="709" w:gutter="0"/>
       <w:cols w:space="708"/>
       <w:docGrid w:linePitch="360"/>
     </w:sectPr>
   </w:body>
 </w:document>
+</file>
+
+<file path=word/numbering.xml><?xml version="1.0" encoding="utf-8"?>
+<w:numbering xmlns:wpc="http://schemas.microsoft.com/office/word/2010/wordprocessingCanvas" xmlns:mc="http://schemas.openxmlformats.org/markup-compatibility/2006" xmlns:o="urn:schemas-microsoft-com:office:office" xmlns:r="http://schemas.openxmlformats.org/officeDocument/2006/relationships" xmlns:m="http://schemas.openxmlformats.org/officeDocument/2006/math" xmlns:v="urn:schemas-microsoft-com:vml" xmlns:wp14="http://schemas.microsoft.com/office/word/2010/wordprocessingDrawing" xmlns:wp="http://schemas.openxmlformats.org/drawingml/2006/wordprocessingDrawing" xmlns:w10="urn:schemas-microsoft-com:office:word" xmlns:w="http://schemas.openxmlformats.org/wordprocessingml/2006/main" xmlns:w14="http://schemas.microsoft.com/office/word/2010/wordml" xmlns:wpg="http://schemas.microsoft.com/office/word/2010/wordprocessingGroup" xmlns:wpi="http://schemas.microsoft.com/office/word/2010/wordprocessingInk" xmlns:wne="http://schemas.microsoft.com/office/word/2006/wordml" xmlns:wps="http://schemas.microsoft.com/office/word/2010/wordprocessingShape" mc:Ignorable="w14 wp14">
+  <w:abstractNum w:abstractNumId="0">
+    <w:nsid w:val="6D883DE1"/>
+    <w:multiLevelType w:val="hybridMultilevel"/>
+    <w:tmpl w:val="1E46E6D2"/>
+    <w:lvl w:ilvl="0" w:tplc="B156E808">
+      <w:numFmt w:val="bullet"/>
+      <w:lvlText w:val="-"/>
+      <w:lvlJc w:val="left"/>
+      <w:pPr>
+        <w:ind w:left="720" w:hanging="360"/>
+      </w:pPr>
+      <w:rPr>
+        <w:rFonts w:ascii="Times New Roman" w:eastAsiaTheme="minorHAnsi" w:hAnsi="Times New Roman" w:cs="Times New Roman" w:hint="default"/>
+      </w:rPr>
+    </w:lvl>
+    <w:lvl w:ilvl="1" w:tplc="08090003" w:tentative="1">
+      <w:start w:val="1"/>
+      <w:numFmt w:val="bullet"/>
+      <w:lvlText w:val="o"/>
+      <w:lvlJc w:val="left"/>
+      <w:pPr>
+        <w:ind w:left="1440" w:hanging="360"/>
+      </w:pPr>
+      <w:rPr>
+        <w:rFonts w:ascii="Courier New" w:hAnsi="Courier New" w:cs="Courier New" w:hint="default"/>
+      </w:rPr>
+    </w:lvl>
+    <w:lvl w:ilvl="2" w:tplc="08090005" w:tentative="1">
+      <w:start w:val="1"/>
+      <w:numFmt w:val="bullet"/>
+      <w:lvlText w:val=""/>
+      <w:lvlJc w:val="left"/>
+      <w:pPr>
+        <w:ind w:left="2160" w:hanging="360"/>
+      </w:pPr>
+      <w:rPr>
+        <w:rFonts w:ascii="Wingdings" w:hAnsi="Wingdings" w:hint="default"/>
+      </w:rPr>
+    </w:lvl>
+    <w:lvl w:ilvl="3" w:tplc="08090001" w:tentative="1">
+      <w:start w:val="1"/>
+      <w:numFmt w:val="bullet"/>
+      <w:lvlText w:val=""/>
+      <w:lvlJc w:val="left"/>
+      <w:pPr>
+        <w:ind w:left="2880" w:hanging="360"/>
+      </w:pPr>
+      <w:rPr>
+        <w:rFonts w:ascii="Symbol" w:hAnsi="Symbol" w:hint="default"/>
+      </w:rPr>
+    </w:lvl>
+    <w:lvl w:ilvl="4" w:tplc="08090003" w:tentative="1">
+      <w:start w:val="1"/>
+      <w:numFmt w:val="bullet"/>
+      <w:lvlText w:val="o"/>
+      <w:lvlJc w:val="left"/>
+      <w:pPr>
+        <w:ind w:left="3600" w:hanging="360"/>
+      </w:pPr>
+      <w:rPr>
+        <w:rFonts w:ascii="Courier New" w:hAnsi="Courier New" w:cs="Courier New" w:hint="default"/>
+      </w:rPr>
+    </w:lvl>
+    <w:lvl w:ilvl="5" w:tplc="08090005" w:tentative="1">
+      <w:start w:val="1"/>
+      <w:numFmt w:val="bullet"/>
+      <w:lvlText w:val=""/>
+      <w:lvlJc w:val="left"/>
+      <w:pPr>
+        <w:ind w:left="4320" w:hanging="360"/>
+      </w:pPr>
+      <w:rPr>
+        <w:rFonts w:ascii="Wingdings" w:hAnsi="Wingdings" w:hint="default"/>
+      </w:rPr>
+    </w:lvl>
+    <w:lvl w:ilvl="6" w:tplc="08090001" w:tentative="1">
+      <w:start w:val="1"/>
+      <w:numFmt w:val="bullet"/>
+      <w:lvlText w:val=""/>
+      <w:lvlJc w:val="left"/>
+      <w:pPr>
+        <w:ind w:left="5040" w:hanging="360"/>
+      </w:pPr>
+      <w:rPr>
+        <w:rFonts w:ascii="Symbol" w:hAnsi="Symbol" w:hint="default"/>
+      </w:rPr>
+    </w:lvl>
+    <w:lvl w:ilvl="7" w:tplc="08090003" w:tentative="1">
+      <w:start w:val="1"/>
+      <w:numFmt w:val="bullet"/>
+      <w:lvlText w:val="o"/>
+      <w:lvlJc w:val="left"/>
+      <w:pPr>
+        <w:ind w:left="5760" w:hanging="360"/>
+      </w:pPr>
+      <w:rPr>
+        <w:rFonts w:ascii="Courier New" w:hAnsi="Courier New" w:cs="Courier New" w:hint="default"/>
+      </w:rPr>
+    </w:lvl>
+    <w:lvl w:ilvl="8" w:tplc="08090005" w:tentative="1">
+      <w:start w:val="1"/>
+      <w:numFmt w:val="bullet"/>
+      <w:lvlText w:val=""/>
+      <w:lvlJc w:val="left"/>
+      <w:pPr>
+        <w:ind w:left="6480" w:hanging="360"/>
+      </w:pPr>
+      <w:rPr>
+        <w:rFonts w:ascii="Wingdings" w:hAnsi="Wingdings" w:hint="default"/>
+      </w:rPr>
+    </w:lvl>
+  </w:abstractNum>
+  <w:num w:numId="1">
+    <w:abstractNumId w:val="0"/>
+  </w:num>
+</w:numbering>
 </file>
 
 <file path=word/styles.xml><?xml version="1.0" encoding="utf-8"?>
@@ -1554,6 +1980,17 @@
       <w:color w:val="0000FF" w:themeColor="hyperlink"/>
       <w:u w:val="single"/>
     </w:rPr>
+  </w:style>
+  <w:style w:type="paragraph" w:styleId="ListParagraph">
+    <w:name w:val="List Paragraph"/>
+    <w:basedOn w:val="Normal"/>
+    <w:uiPriority w:val="34"/>
+    <w:qFormat/>
+    <w:rsid w:val="00374253"/>
+    <w:pPr>
+      <w:ind w:left="720"/>
+      <w:contextualSpacing/>
+    </w:pPr>
   </w:style>
 </w:styles>
 </file>
@@ -2402,6 +2839,17 @@
       <w:color w:val="0000FF" w:themeColor="hyperlink"/>
       <w:u w:val="single"/>
     </w:rPr>
+  </w:style>
+  <w:style w:type="paragraph" w:styleId="ListParagraph">
+    <w:name w:val="List Paragraph"/>
+    <w:basedOn w:val="Normal"/>
+    <w:uiPriority w:val="34"/>
+    <w:qFormat/>
+    <w:rsid w:val="00374253"/>
+    <w:pPr>
+      <w:ind w:left="720"/>
+      <w:contextualSpacing/>
+    </w:pPr>
   </w:style>
 </w:styles>
 </file>

</xml_diff>